<commit_message>
upadate report and readme
</commit_message>
<xml_diff>
--- a/ETL_Report.docx
+++ b/ETL_Report.docx
@@ -80,8 +80,18 @@
           <w:sz w:val="24"/>
           <w:szCs w:val="24"/>
         </w:rPr>
-        <w:t>Marie Prosper, Novac Radovic</w:t>
-      </w:r>
+        <w:t xml:space="preserve">Marie Prosper, </w:t>
+      </w:r>
+      <w:proofErr w:type="spellStart"/>
+      <w:r>
+        <w:rPr>
+          <w:rFonts w:ascii="Times New Roman" w:eastAsia="Times New Roman" w:hAnsi="Times New Roman" w:cs="Times New Roman"/>
+          <w:sz w:val="24"/>
+          <w:szCs w:val="24"/>
+        </w:rPr>
+        <w:t>Novac</w:t>
+      </w:r>
+      <w:proofErr w:type="spellEnd"/>
       <w:r>
         <w:rPr>
           <w:rFonts w:ascii="Times New Roman" w:eastAsia="Times New Roman" w:hAnsi="Times New Roman" w:cs="Times New Roman"/>
@@ -90,6 +100,24 @@
         </w:rPr>
         <w:t xml:space="preserve"> </w:t>
       </w:r>
+      <w:proofErr w:type="spellStart"/>
+      <w:r>
+        <w:rPr>
+          <w:rFonts w:ascii="Times New Roman" w:eastAsia="Times New Roman" w:hAnsi="Times New Roman" w:cs="Times New Roman"/>
+          <w:sz w:val="24"/>
+          <w:szCs w:val="24"/>
+        </w:rPr>
+        <w:t>Radovic</w:t>
+      </w:r>
+      <w:proofErr w:type="spellEnd"/>
+      <w:r>
+        <w:rPr>
+          <w:rFonts w:ascii="Times New Roman" w:eastAsia="Times New Roman" w:hAnsi="Times New Roman" w:cs="Times New Roman"/>
+          <w:sz w:val="24"/>
+          <w:szCs w:val="24"/>
+        </w:rPr>
+        <w:t xml:space="preserve"> </w:t>
+      </w:r>
     </w:p>
     <w:p>
       <w:pPr>
@@ -269,7 +297,25 @@
           <w:sz w:val="24"/>
           <w:szCs w:val="24"/>
         </w:rPr>
-        <w:t xml:space="preserve">This data was taken from Kaggle at the following link.  </w:t>
+        <w:t xml:space="preserve">This data was taken from </w:t>
+      </w:r>
+      <w:proofErr w:type="spellStart"/>
+      <w:r>
+        <w:rPr>
+          <w:rFonts w:ascii="Times New Roman" w:eastAsia="Times New Roman" w:hAnsi="Times New Roman" w:cs="Times New Roman"/>
+          <w:sz w:val="24"/>
+          <w:szCs w:val="24"/>
+        </w:rPr>
+        <w:t>Kaggle</w:t>
+      </w:r>
+      <w:proofErr w:type="spellEnd"/>
+      <w:r>
+        <w:rPr>
+          <w:rFonts w:ascii="Times New Roman" w:eastAsia="Times New Roman" w:hAnsi="Times New Roman" w:cs="Times New Roman"/>
+          <w:sz w:val="24"/>
+          <w:szCs w:val="24"/>
+        </w:rPr>
+        <w:t xml:space="preserve"> at the following link.  </w:t>
       </w:r>
       <w:hyperlink r:id="rId5" w:history="1">
         <w:r>
@@ -557,7 +603,55 @@
           <w:sz w:val="24"/>
           <w:szCs w:val="24"/>
         </w:rPr>
-        <w:t xml:space="preserve">First we imported csv file for gun violence and read into Dataframe in Jupyter Notebook.  </w:t>
+        <w:t xml:space="preserve">First we imported csv file for gun violence and read into </w:t>
+      </w:r>
+      <w:proofErr w:type="spellStart"/>
+      <w:r>
+        <w:rPr>
+          <w:rFonts w:ascii="Times New Roman" w:eastAsia="Times New Roman" w:hAnsi="Times New Roman" w:cs="Times New Roman"/>
+          <w:sz w:val="24"/>
+          <w:szCs w:val="24"/>
+        </w:rPr>
+        <w:t>Dataframe</w:t>
+      </w:r>
+      <w:proofErr w:type="spellEnd"/>
+      <w:r>
+        <w:rPr>
+          <w:rFonts w:ascii="Times New Roman" w:eastAsia="Times New Roman" w:hAnsi="Times New Roman" w:cs="Times New Roman"/>
+          <w:sz w:val="24"/>
+          <w:szCs w:val="24"/>
+        </w:rPr>
+        <w:t xml:space="preserve"> in </w:t>
+      </w:r>
+      <w:hyperlink r:id="rId8" w:history="1">
+        <w:proofErr w:type="spellStart"/>
+        <w:r>
+          <w:rPr>
+            <w:rStyle w:val="Hyperlink"/>
+            <w:rFonts w:ascii="Times New Roman" w:eastAsia="Times New Roman" w:hAnsi="Times New Roman" w:cs="Times New Roman"/>
+            <w:sz w:val="24"/>
+            <w:szCs w:val="24"/>
+          </w:rPr>
+          <w:t>Jupyter</w:t>
+        </w:r>
+        <w:proofErr w:type="spellEnd"/>
+        <w:r>
+          <w:rPr>
+            <w:rStyle w:val="Hyperlink"/>
+            <w:rFonts w:ascii="Times New Roman" w:eastAsia="Times New Roman" w:hAnsi="Times New Roman" w:cs="Times New Roman"/>
+            <w:sz w:val="24"/>
+            <w:szCs w:val="24"/>
+          </w:rPr>
+          <w:t xml:space="preserve"> Notebook</w:t>
+        </w:r>
+      </w:hyperlink>
+      <w:r>
+        <w:rPr>
+          <w:rFonts w:ascii="Times New Roman" w:eastAsia="Times New Roman" w:hAnsi="Times New Roman" w:cs="Times New Roman"/>
+          <w:sz w:val="24"/>
+          <w:szCs w:val="24"/>
+        </w:rPr>
+        <w:t xml:space="preserve">.  </w:t>
       </w:r>
       <w:r>
         <w:rPr>
@@ -581,7 +675,25 @@
           <w:sz w:val="24"/>
           <w:szCs w:val="24"/>
         </w:rPr>
-        <w:t xml:space="preserve">pandas dataframe to select only columns needed.  The dataset was narrowed from 30 columns to </w:t>
+        <w:t xml:space="preserve">pandas </w:t>
+      </w:r>
+      <w:proofErr w:type="spellStart"/>
+      <w:r>
+        <w:rPr>
+          <w:rFonts w:ascii="Times New Roman" w:eastAsia="Times New Roman" w:hAnsi="Times New Roman" w:cs="Times New Roman"/>
+          <w:sz w:val="24"/>
+          <w:szCs w:val="24"/>
+        </w:rPr>
+        <w:t>dataframe</w:t>
+      </w:r>
+      <w:proofErr w:type="spellEnd"/>
+      <w:r>
+        <w:rPr>
+          <w:rFonts w:ascii="Times New Roman" w:eastAsia="Times New Roman" w:hAnsi="Times New Roman" w:cs="Times New Roman"/>
+          <w:sz w:val="24"/>
+          <w:szCs w:val="24"/>
+        </w:rPr>
+        <w:t xml:space="preserve"> to select only columns needed.  The dataset was narrowed from 30 columns to </w:t>
       </w:r>
       <w:r>
         <w:rPr>
@@ -613,15 +725,51 @@
           <w:sz w:val="24"/>
           <w:szCs w:val="24"/>
         </w:rPr>
-        <w:t xml:space="preserve">Since this dataset had 2013-2018 data and we decided to study 2016-2017 were subset the dataframe. For the date field we split the column into 3 columns (month, day, year).  From this we </w:t>
-      </w:r>
-      <w:r>
-        <w:rPr>
-          <w:rFonts w:ascii="Times New Roman" w:eastAsia="Times New Roman" w:hAnsi="Times New Roman" w:cs="Times New Roman"/>
-          <w:sz w:val="24"/>
-          <w:szCs w:val="24"/>
-        </w:rPr>
-        <w:t>decided we only needed by year so we did a groupby (year and state) and aggregate</w:t>
+        <w:t xml:space="preserve">Since this dataset had 2013-2018 data and we decided to study 2016-2017 were subset the </w:t>
+      </w:r>
+      <w:proofErr w:type="spellStart"/>
+      <w:r>
+        <w:rPr>
+          <w:rFonts w:ascii="Times New Roman" w:eastAsia="Times New Roman" w:hAnsi="Times New Roman" w:cs="Times New Roman"/>
+          <w:sz w:val="24"/>
+          <w:szCs w:val="24"/>
+        </w:rPr>
+        <w:t>dataframe</w:t>
+      </w:r>
+      <w:proofErr w:type="spellEnd"/>
+      <w:r>
+        <w:rPr>
+          <w:rFonts w:ascii="Times New Roman" w:eastAsia="Times New Roman" w:hAnsi="Times New Roman" w:cs="Times New Roman"/>
+          <w:sz w:val="24"/>
+          <w:szCs w:val="24"/>
+        </w:rPr>
+        <w:t xml:space="preserve">. For the date field we split the column into 3 columns (month, day, year).  From this we </w:t>
+      </w:r>
+      <w:r>
+        <w:rPr>
+          <w:rFonts w:ascii="Times New Roman" w:eastAsia="Times New Roman" w:hAnsi="Times New Roman" w:cs="Times New Roman"/>
+          <w:sz w:val="24"/>
+          <w:szCs w:val="24"/>
+        </w:rPr>
+        <w:t xml:space="preserve">decided we only needed by year so we did a </w:t>
+      </w:r>
+      <w:proofErr w:type="spellStart"/>
+      <w:r>
+        <w:rPr>
+          <w:rFonts w:ascii="Times New Roman" w:eastAsia="Times New Roman" w:hAnsi="Times New Roman" w:cs="Times New Roman"/>
+          <w:sz w:val="24"/>
+          <w:szCs w:val="24"/>
+        </w:rPr>
+        <w:t>groupby</w:t>
+      </w:r>
+      <w:proofErr w:type="spellEnd"/>
+      <w:r>
+        <w:rPr>
+          <w:rFonts w:ascii="Times New Roman" w:eastAsia="Times New Roman" w:hAnsi="Times New Roman" w:cs="Times New Roman"/>
+          <w:sz w:val="24"/>
+          <w:szCs w:val="24"/>
+        </w:rPr>
+        <w:t xml:space="preserve"> (year and state) and aggregate</w:t>
       </w:r>
       <w:r>
         <w:rPr>
@@ -728,7 +876,45 @@
           <w:sz w:val="24"/>
           <w:szCs w:val="24"/>
         </w:rPr>
-        <w:t xml:space="preserve">Second we imported </w:t>
+        <w:t xml:space="preserve">This </w:t>
+      </w:r>
+      <w:hyperlink r:id="rId9" w:history="1">
+        <w:proofErr w:type="spellStart"/>
+        <w:r>
+          <w:rPr>
+            <w:rStyle w:val="Hyperlink"/>
+            <w:rFonts w:ascii="Times New Roman" w:eastAsia="Times New Roman" w:hAnsi="Times New Roman" w:cs="Times New Roman"/>
+            <w:sz w:val="24"/>
+            <w:szCs w:val="24"/>
+          </w:rPr>
+          <w:t>Jupyter</w:t>
+        </w:r>
+        <w:proofErr w:type="spellEnd"/>
+        <w:r>
+          <w:rPr>
+            <w:rStyle w:val="Hyperlink"/>
+            <w:rFonts w:ascii="Times New Roman" w:eastAsia="Times New Roman" w:hAnsi="Times New Roman" w:cs="Times New Roman"/>
+            <w:sz w:val="24"/>
+            <w:szCs w:val="24"/>
+          </w:rPr>
+          <w:t xml:space="preserve"> Notebook</w:t>
+        </w:r>
+      </w:hyperlink>
+      <w:r>
+        <w:rPr>
+          <w:rFonts w:ascii="Times New Roman" w:eastAsia="Times New Roman" w:hAnsi="Times New Roman" w:cs="Times New Roman"/>
+          <w:sz w:val="24"/>
+          <w:szCs w:val="24"/>
+        </w:rPr>
+        <w:t xml:space="preserve"> used for the poverty and population data transformations.  W</w:t>
+      </w:r>
+      <w:r>
+        <w:rPr>
+          <w:rFonts w:ascii="Times New Roman" w:eastAsia="Times New Roman" w:hAnsi="Times New Roman" w:cs="Times New Roman"/>
+          <w:sz w:val="24"/>
+          <w:szCs w:val="24"/>
+        </w:rPr>
+        <w:t xml:space="preserve">e imported </w:t>
       </w:r>
       <w:r>
         <w:rPr>
@@ -794,24 +980,21 @@
         </w:rPr>
         <w:t xml:space="preserve">  </w:t>
       </w:r>
-    </w:p>
-    <w:p>
-      <w:pPr>
-        <w:spacing w:line="480" w:lineRule="auto"/>
-        <w:rPr>
-          <w:rFonts w:ascii="Times New Roman" w:eastAsia="Times New Roman" w:hAnsi="Times New Roman" w:cs="Times New Roman"/>
-          <w:sz w:val="24"/>
-          <w:szCs w:val="24"/>
-        </w:rPr>
-      </w:pPr>
-      <w:r>
-        <w:rPr>
-          <w:rFonts w:ascii="Times New Roman" w:eastAsia="Times New Roman" w:hAnsi="Times New Roman" w:cs="Times New Roman"/>
-          <w:sz w:val="24"/>
-          <w:szCs w:val="24"/>
-        </w:rPr>
-        <w:tab/>
-        <w:t>Third, were imported the population csv and selected the columns needed (rank, state, population2018 and density).  We chose population for 2018 because the dataset had every ten year</w:t>
+      <w:r>
+        <w:rPr>
+          <w:rFonts w:ascii="Times New Roman" w:eastAsia="Times New Roman" w:hAnsi="Times New Roman" w:cs="Times New Roman"/>
+          <w:sz w:val="24"/>
+          <w:szCs w:val="24"/>
+        </w:rPr>
+        <w:t>We then</w:t>
+      </w:r>
+      <w:r>
+        <w:rPr>
+          <w:rFonts w:ascii="Times New Roman" w:eastAsia="Times New Roman" w:hAnsi="Times New Roman" w:cs="Times New Roman"/>
+          <w:sz w:val="24"/>
+          <w:szCs w:val="24"/>
+        </w:rPr>
+        <w:t xml:space="preserve"> imported the population csv and selected the columns needed (rank, state, population2018 and density).  We chose population for 2018 because the dataset had every ten year</w:t>
       </w:r>
       <w:r>
         <w:rPr>
@@ -835,7 +1018,25 @@
           <w:sz w:val="24"/>
           <w:szCs w:val="24"/>
         </w:rPr>
-        <w:t>We then created Id as index so we can have as a primary key in Postgres.</w:t>
+        <w:t xml:space="preserve">We then created Id as index so we can have as a primary key in </w:t>
+      </w:r>
+      <w:proofErr w:type="spellStart"/>
+      <w:r>
+        <w:rPr>
+          <w:rFonts w:ascii="Times New Roman" w:eastAsia="Times New Roman" w:hAnsi="Times New Roman" w:cs="Times New Roman"/>
+          <w:sz w:val="24"/>
+          <w:szCs w:val="24"/>
+        </w:rPr>
+        <w:t>Postgres</w:t>
+      </w:r>
+      <w:proofErr w:type="spellEnd"/>
+      <w:r>
+        <w:rPr>
+          <w:rFonts w:ascii="Times New Roman" w:eastAsia="Times New Roman" w:hAnsi="Times New Roman" w:cs="Times New Roman"/>
+          <w:sz w:val="24"/>
+          <w:szCs w:val="24"/>
+        </w:rPr>
+        <w:t>.</w:t>
       </w:r>
       <w:r>
         <w:rPr>
@@ -872,96 +1073,199 @@
         </w:rPr>
         <w:t xml:space="preserve">n all 5 tables by year and state. </w:t>
       </w:r>
-      <w:r>
-        <w:rPr>
-          <w:rFonts w:ascii="Times New Roman" w:eastAsia="Times New Roman" w:hAnsi="Times New Roman" w:cs="Times New Roman"/>
-          <w:sz w:val="24"/>
-          <w:szCs w:val="24"/>
-        </w:rPr>
+      <w:hyperlink r:id="rId10" w:history="1">
+        <w:r>
+          <w:rPr>
+            <w:rStyle w:val="Hyperlink"/>
+            <w:rFonts w:ascii="Times New Roman" w:eastAsia="Times New Roman" w:hAnsi="Times New Roman" w:cs="Times New Roman"/>
+            <w:sz w:val="24"/>
+            <w:szCs w:val="24"/>
+          </w:rPr>
+          <w:t>https://github.com/davism02/Project-ETL/blob/main/merged_df.ipynb</w:t>
+        </w:r>
+      </w:hyperlink>
+    </w:p>
+    <w:p>
+      <w:pPr>
+        <w:spacing w:line="480" w:lineRule="auto"/>
+        <w:rPr>
+          <w:rFonts w:ascii="Times New Roman" w:eastAsia="Times New Roman" w:hAnsi="Times New Roman" w:cs="Times New Roman"/>
+          <w:sz w:val="24"/>
+          <w:szCs w:val="24"/>
+        </w:rPr>
+      </w:pPr>
+    </w:p>
+    <w:p>
+      <w:pPr>
+        <w:spacing w:line="480" w:lineRule="auto"/>
+        <w:rPr>
+          <w:rFonts w:ascii="Times New Roman" w:eastAsia="Times New Roman" w:hAnsi="Times New Roman" w:cs="Times New Roman"/>
+          <w:sz w:val="24"/>
+          <w:szCs w:val="24"/>
+        </w:rPr>
+      </w:pPr>
+    </w:p>
+    <w:p>
+      <w:pPr>
+        <w:spacing w:line="480" w:lineRule="auto"/>
+        <w:rPr>
+          <w:rFonts w:ascii="Times New Roman" w:eastAsia="Times New Roman" w:hAnsi="Times New Roman" w:cs="Times New Roman"/>
+          <w:sz w:val="24"/>
+          <w:szCs w:val="24"/>
+        </w:rPr>
+      </w:pPr>
+    </w:p>
+    <w:p>
+      <w:pPr>
+        <w:spacing w:line="480" w:lineRule="auto"/>
+        <w:rPr>
+          <w:rFonts w:ascii="Times New Roman" w:eastAsia="Times New Roman" w:hAnsi="Times New Roman" w:cs="Times New Roman"/>
+          <w:sz w:val="24"/>
+          <w:szCs w:val="24"/>
+          <w:u w:val="single"/>
+        </w:rPr>
+      </w:pPr>
+      <w:r>
+        <w:rPr>
+          <w:rFonts w:ascii="Times New Roman" w:eastAsia="Times New Roman" w:hAnsi="Times New Roman" w:cs="Times New Roman"/>
+          <w:sz w:val="24"/>
+          <w:szCs w:val="24"/>
+          <w:u w:val="single"/>
+        </w:rPr>
+        <w:t>Load</w:t>
+      </w:r>
+    </w:p>
+    <w:p>
+      <w:pPr>
+        <w:spacing w:line="480" w:lineRule="auto"/>
+        <w:rPr>
+          <w:rFonts w:ascii="Times New Roman" w:eastAsia="Times New Roman" w:hAnsi="Times New Roman" w:cs="Times New Roman"/>
+          <w:sz w:val="24"/>
+          <w:szCs w:val="24"/>
+          <w:u w:val="single"/>
+        </w:rPr>
+      </w:pPr>
+    </w:p>
+    <w:p>
+      <w:pPr>
+        <w:spacing w:line="480" w:lineRule="auto"/>
+        <w:rPr>
+          <w:rFonts w:ascii="Times New Roman" w:eastAsia="Times New Roman" w:hAnsi="Times New Roman" w:cs="Times New Roman"/>
+          <w:sz w:val="24"/>
+          <w:szCs w:val="24"/>
+        </w:rPr>
+      </w:pPr>
+      <w:r>
+        <w:rPr>
+          <w:rFonts w:ascii="Times New Roman" w:eastAsia="Times New Roman" w:hAnsi="Times New Roman" w:cs="Times New Roman"/>
+          <w:sz w:val="24"/>
+          <w:szCs w:val="24"/>
+        </w:rPr>
+        <w:t>Finally</w:t>
+      </w:r>
+      <w:r>
+        <w:rPr>
+          <w:rFonts w:ascii="Times New Roman" w:eastAsia="Times New Roman" w:hAnsi="Times New Roman" w:cs="Times New Roman"/>
+          <w:sz w:val="24"/>
+          <w:szCs w:val="24"/>
+        </w:rPr>
+        <w:t>,</w:t>
+      </w:r>
+      <w:r>
+        <w:rPr>
+          <w:rFonts w:ascii="Times New Roman" w:eastAsia="Times New Roman" w:hAnsi="Times New Roman" w:cs="Times New Roman"/>
+          <w:sz w:val="24"/>
+          <w:szCs w:val="24"/>
+        </w:rPr>
+        <w:t xml:space="preserve"> for the load phase we created a database using </w:t>
+      </w:r>
+      <w:proofErr w:type="spellStart"/>
+      <w:r>
+        <w:rPr>
+          <w:rFonts w:ascii="Times New Roman" w:eastAsia="Times New Roman" w:hAnsi="Times New Roman" w:cs="Times New Roman"/>
+          <w:sz w:val="24"/>
+          <w:szCs w:val="24"/>
+        </w:rPr>
+        <w:t>PgAdmin</w:t>
+      </w:r>
+      <w:proofErr w:type="spellEnd"/>
+      <w:r>
+        <w:rPr>
+          <w:rFonts w:ascii="Times New Roman" w:eastAsia="Times New Roman" w:hAnsi="Times New Roman" w:cs="Times New Roman"/>
+          <w:sz w:val="24"/>
+          <w:szCs w:val="24"/>
+        </w:rPr>
+        <w:t>.  We created five tables with matching column names and data types and created primary id</w:t>
+      </w:r>
+      <w:r>
+        <w:rPr>
+          <w:rFonts w:ascii="Times New Roman" w:eastAsia="Times New Roman" w:hAnsi="Times New Roman" w:cs="Times New Roman"/>
+          <w:sz w:val="24"/>
+          <w:szCs w:val="24"/>
+        </w:rPr>
+        <w:t xml:space="preserve">.  </w:t>
+      </w:r>
+      <w:r>
+        <w:rPr>
+          <w:rFonts w:ascii="Times New Roman" w:eastAsia="Times New Roman" w:hAnsi="Times New Roman" w:cs="Times New Roman"/>
+          <w:sz w:val="24"/>
+          <w:szCs w:val="24"/>
+        </w:rPr>
+        <w:t>We created SQL Alchemy to connect to the database</w:t>
+      </w:r>
+      <w:r>
+        <w:rPr>
+          <w:rFonts w:ascii="Times New Roman" w:eastAsia="Times New Roman" w:hAnsi="Times New Roman" w:cs="Times New Roman"/>
+          <w:sz w:val="24"/>
+          <w:szCs w:val="24"/>
+        </w:rPr>
+        <w:t>,</w:t>
+      </w:r>
+      <w:r>
         <w:t xml:space="preserve"> </w:t>
       </w:r>
-    </w:p>
-    <w:p>
-      <w:pPr>
-        <w:spacing w:line="480" w:lineRule="auto"/>
-        <w:rPr>
-          <w:rFonts w:ascii="Times New Roman" w:eastAsia="Times New Roman" w:hAnsi="Times New Roman" w:cs="Times New Roman"/>
-          <w:sz w:val="24"/>
-          <w:szCs w:val="24"/>
-          <w:u w:val="single"/>
-        </w:rPr>
-      </w:pPr>
-    </w:p>
-    <w:p>
-      <w:pPr>
-        <w:spacing w:line="480" w:lineRule="auto"/>
-        <w:rPr>
-          <w:rFonts w:ascii="Times New Roman" w:eastAsia="Times New Roman" w:hAnsi="Times New Roman" w:cs="Times New Roman"/>
-          <w:sz w:val="24"/>
-          <w:szCs w:val="24"/>
-          <w:u w:val="single"/>
-        </w:rPr>
-      </w:pPr>
-      <w:r>
-        <w:rPr>
-          <w:rFonts w:ascii="Times New Roman" w:eastAsia="Times New Roman" w:hAnsi="Times New Roman" w:cs="Times New Roman"/>
-          <w:sz w:val="24"/>
-          <w:szCs w:val="24"/>
-          <w:u w:val="single"/>
-        </w:rPr>
-        <w:t>Load</w:t>
-      </w:r>
-    </w:p>
-    <w:p>
-      <w:pPr>
-        <w:spacing w:line="480" w:lineRule="auto"/>
-        <w:rPr>
-          <w:rFonts w:ascii="Times New Roman" w:eastAsia="Times New Roman" w:hAnsi="Times New Roman" w:cs="Times New Roman"/>
-          <w:sz w:val="24"/>
-          <w:szCs w:val="24"/>
-        </w:rPr>
-      </w:pPr>
-      <w:r>
-        <w:rPr>
-          <w:rFonts w:ascii="Times New Roman" w:eastAsia="Times New Roman" w:hAnsi="Times New Roman" w:cs="Times New Roman"/>
-          <w:sz w:val="24"/>
-          <w:szCs w:val="24"/>
-        </w:rPr>
-        <w:lastRenderedPageBreak/>
-        <w:t>Finally</w:t>
-      </w:r>
-      <w:r>
-        <w:rPr>
-          <w:rFonts w:ascii="Times New Roman" w:eastAsia="Times New Roman" w:hAnsi="Times New Roman" w:cs="Times New Roman"/>
-          <w:sz w:val="24"/>
-          <w:szCs w:val="24"/>
-        </w:rPr>
-        <w:t>,</w:t>
-      </w:r>
-      <w:r>
-        <w:rPr>
-          <w:rFonts w:ascii="Times New Roman" w:eastAsia="Times New Roman" w:hAnsi="Times New Roman" w:cs="Times New Roman"/>
-          <w:sz w:val="24"/>
-          <w:szCs w:val="24"/>
-        </w:rPr>
-        <w:t xml:space="preserve"> for the load phase we created a database using PgAdmin.  We created five tables with matching column names and data types and created primary id</w:t>
-      </w:r>
-      <w:r>
-        <w:rPr>
-          <w:rFonts w:ascii="Times New Roman" w:eastAsia="Times New Roman" w:hAnsi="Times New Roman" w:cs="Times New Roman"/>
-          <w:sz w:val="24"/>
-          <w:szCs w:val="24"/>
-        </w:rPr>
-        <w:t xml:space="preserve">.  </w:t>
-      </w:r>
-      <w:r>
-        <w:rPr>
-          <w:rFonts w:ascii="Times New Roman" w:eastAsia="Times New Roman" w:hAnsi="Times New Roman" w:cs="Times New Roman"/>
-          <w:sz w:val="24"/>
-          <w:szCs w:val="24"/>
-        </w:rPr>
-        <w:t>We created SQL Alchemy to connect to the database.  We used pandas to import from pandas to the database. Check PgAdmin to make sure data was properly imported into</w:t>
-      </w:r>
+      <w:hyperlink r:id="rId11" w:history="1">
+        <w:proofErr w:type="spellStart"/>
+        <w:r>
+          <w:rPr>
+            <w:rStyle w:val="Hyperlink"/>
+            <w:rFonts w:ascii="Times New Roman" w:eastAsia="Times New Roman" w:hAnsi="Times New Roman" w:cs="Times New Roman"/>
+            <w:sz w:val="24"/>
+            <w:szCs w:val="24"/>
+          </w:rPr>
+          <w:t>gun_db.sql</w:t>
+        </w:r>
+        <w:proofErr w:type="spellEnd"/>
+      </w:hyperlink>
+      <w:r>
+        <w:rPr>
+          <w:rFonts w:ascii="Times New Roman" w:eastAsia="Times New Roman" w:hAnsi="Times New Roman" w:cs="Times New Roman"/>
+          <w:sz w:val="24"/>
+          <w:szCs w:val="24"/>
+        </w:rPr>
+        <w:t>.  We used pandas to import from pandas to the database</w:t>
+      </w:r>
+      <w:r>
+        <w:rPr>
+          <w:rFonts w:ascii="Times New Roman" w:eastAsia="Times New Roman" w:hAnsi="Times New Roman" w:cs="Times New Roman"/>
+          <w:sz w:val="24"/>
+          <w:szCs w:val="24"/>
+        </w:rPr>
+        <w:t xml:space="preserve">, </w:t>
+      </w:r>
+      <w:hyperlink r:id="rId12" w:history="1">
+        <w:proofErr w:type="spellStart"/>
+        <w:r>
+          <w:rPr>
+            <w:rStyle w:val="Hyperlink"/>
+            <w:rFonts w:ascii="Times New Roman" w:eastAsia="Times New Roman" w:hAnsi="Times New Roman" w:cs="Times New Roman"/>
+            <w:sz w:val="24"/>
+            <w:szCs w:val="24"/>
+          </w:rPr>
+          <w:t>to_sql.ipynb</w:t>
+        </w:r>
+        <w:proofErr w:type="spellEnd"/>
+      </w:hyperlink>
       <w:bookmarkStart w:id="0" w:name="_GoBack"/>
       <w:bookmarkEnd w:id="0"/>
       <w:r>
@@ -970,7 +1274,25 @@
           <w:sz w:val="24"/>
           <w:szCs w:val="24"/>
         </w:rPr>
-        <w:t xml:space="preserve"> the schema tables.</w:t>
+        <w:t xml:space="preserve">. Check </w:t>
+      </w:r>
+      <w:proofErr w:type="spellStart"/>
+      <w:r>
+        <w:rPr>
+          <w:rFonts w:ascii="Times New Roman" w:eastAsia="Times New Roman" w:hAnsi="Times New Roman" w:cs="Times New Roman"/>
+          <w:sz w:val="24"/>
+          <w:szCs w:val="24"/>
+        </w:rPr>
+        <w:t>PgAdmin</w:t>
+      </w:r>
+      <w:proofErr w:type="spellEnd"/>
+      <w:r>
+        <w:rPr>
+          <w:rFonts w:ascii="Times New Roman" w:eastAsia="Times New Roman" w:hAnsi="Times New Roman" w:cs="Times New Roman"/>
+          <w:sz w:val="24"/>
+          <w:szCs w:val="24"/>
+        </w:rPr>
+        <w:t xml:space="preserve"> to make sure data was properly imported into the schema tables.</w:t>
       </w:r>
     </w:p>
     <w:p>
@@ -1161,6 +1483,34 @@
         </w:rPr>
         <w:t>Which states have the most gun violence per capita?</w:t>
       </w:r>
+    </w:p>
+    <w:p>
+      <w:pPr>
+        <w:spacing w:line="480" w:lineRule="auto"/>
+        <w:rPr>
+          <w:rFonts w:ascii="Times New Roman" w:eastAsia="Times New Roman" w:hAnsi="Times New Roman" w:cs="Times New Roman"/>
+          <w:sz w:val="24"/>
+          <w:szCs w:val="24"/>
+        </w:rPr>
+      </w:pPr>
+      <w:r>
+        <w:rPr>
+          <w:rFonts w:ascii="Times New Roman" w:eastAsia="Times New Roman" w:hAnsi="Times New Roman" w:cs="Times New Roman"/>
+          <w:sz w:val="24"/>
+          <w:szCs w:val="24"/>
+        </w:rPr>
+        <w:t>Supporting files;</w:t>
+      </w:r>
+    </w:p>
+    <w:p>
+      <w:pPr>
+        <w:spacing w:line="480" w:lineRule="auto"/>
+        <w:rPr>
+          <w:rFonts w:ascii="Times New Roman" w:eastAsia="Times New Roman" w:hAnsi="Times New Roman" w:cs="Times New Roman"/>
+          <w:sz w:val="24"/>
+          <w:szCs w:val="24"/>
+        </w:rPr>
+      </w:pPr>
     </w:p>
     <w:sectPr>
       <w:pgSz w:w="12240" w:h="15840"/>

</xml_diff>